<commit_message>
added JPA auditing feature
</commit_message>
<xml_diff>
--- a/Section-2-SB_Bank_Microservice.docx
+++ b/Section-2-SB_Bank_Microservice.docx
@@ -6346,6 +6346,7 @@
       </w:r>
       <w:r>
         <w:rPr>
+          <w:noProof/>
           <w:lang w:val="en-US"/>
         </w:rPr>
         <w:drawing>
@@ -6402,6 +6403,7 @@
       </w:pPr>
       <w:r>
         <w:rPr>
+          <w:noProof/>
           <w:lang w:val="en-US"/>
         </w:rPr>
         <w:drawing>
@@ -6553,23 +6555,7 @@
           <w:bCs/>
           <w:lang w:val="en-US"/>
         </w:rPr>
-        <w:t>2</w:t>
-      </w:r>
-      <w:r>
-        <w:rPr>
-          <w:b/>
-          <w:bCs/>
-          <w:lang w:val="en-US"/>
-        </w:rPr>
-        <w:t>2</w:t>
-      </w:r>
-      <w:r>
-        <w:rPr>
-          <w:b/>
-          <w:bCs/>
-          <w:lang w:val="en-US"/>
-        </w:rPr>
-        <w:t xml:space="preserve"> :</w:t>
+        <w:t>22 :</w:t>
       </w:r>
       <w:r>
         <w:rPr>
@@ -7771,6 +7757,7 @@
       </w:pPr>
       <w:r>
         <w:rPr>
+          <w:noProof/>
           <w:lang w:val="en-US"/>
         </w:rPr>
         <w:drawing>
@@ -7830,25 +7817,588 @@
       <w:pPr>
         <w:pStyle w:val="NoSpacing"/>
         <w:rPr>
-          <w:lang w:val="en-US"/>
-        </w:rPr>
-      </w:pPr>
-    </w:p>
-    <w:p>
-      <w:pPr>
-        <w:pStyle w:val="NoSpacing"/>
-        <w:rPr>
-          <w:lang w:val="en-US"/>
-        </w:rPr>
-      </w:pPr>
-    </w:p>
-    <w:p>
-      <w:pPr>
-        <w:pStyle w:val="NoSpacing"/>
-        <w:rPr>
-          <w:lang w:val="en-US"/>
-        </w:rPr>
-      </w:pPr>
+          <w:b/>
+          <w:bCs/>
+          <w:lang w:val="en-US"/>
+        </w:rPr>
+      </w:pPr>
+      <w:r>
+        <w:rPr>
+          <w:b/>
+          <w:bCs/>
+          <w:lang w:val="en-US"/>
+        </w:rPr>
+        <w:t xml:space="preserve">Step </w:t>
+      </w:r>
+      <w:r>
+        <w:rPr>
+          <w:b/>
+          <w:bCs/>
+          <w:lang w:val="en-US"/>
+        </w:rPr>
+        <w:t>2</w:t>
+      </w:r>
+      <w:r>
+        <w:rPr>
+          <w:b/>
+          <w:bCs/>
+          <w:lang w:val="en-US"/>
+        </w:rPr>
+        <w:t>3</w:t>
+      </w:r>
+      <w:r>
+        <w:rPr>
+          <w:b/>
+          <w:bCs/>
+          <w:lang w:val="en-US"/>
+        </w:rPr>
+        <w:t xml:space="preserve"> :</w:t>
+      </w:r>
+      <w:r>
+        <w:rPr>
+          <w:b/>
+          <w:bCs/>
+          <w:lang w:val="en-US"/>
+        </w:rPr>
+        <w:t xml:space="preserve"> </w:t>
+      </w:r>
+      <w:r>
+        <w:rPr>
+          <w:b/>
+          <w:bCs/>
+          <w:lang w:val="en-US"/>
+        </w:rPr>
+        <w:t>Update audit columns using Spring Data</w:t>
+      </w:r>
+    </w:p>
+    <w:p>
+      <w:pPr>
+        <w:pStyle w:val="NoSpacing"/>
+        <w:rPr>
+          <w:b/>
+          <w:bCs/>
+          <w:lang w:val="en-US"/>
+        </w:rPr>
+      </w:pPr>
+    </w:p>
+    <w:p>
+      <w:pPr>
+        <w:pStyle w:val="NoSpacing"/>
+      </w:pPr>
+      <w:r>
+        <w:t>package com.eazybytes.accounts.entity;</w:t>
+      </w:r>
+    </w:p>
+    <w:p>
+      <w:pPr>
+        <w:pStyle w:val="NoSpacing"/>
+      </w:pPr>
+      <w:r>
+        <w:t>@MappedSuperclass</w:t>
+      </w:r>
+    </w:p>
+    <w:p>
+      <w:pPr>
+        <w:pStyle w:val="NoSpacing"/>
+        <w:rPr>
+          <w:b/>
+          <w:bCs/>
+        </w:rPr>
+      </w:pPr>
+      <w:r>
+        <w:rPr>
+          <w:b/>
+          <w:bCs/>
+        </w:rPr>
+        <w:t>@EntityListeners(AuditingEntityListener.class)</w:t>
+      </w:r>
+    </w:p>
+    <w:p>
+      <w:pPr>
+        <w:pStyle w:val="NoSpacing"/>
+      </w:pPr>
+      <w:r>
+        <w:t>@Getter @Setter @ToString</w:t>
+      </w:r>
+    </w:p>
+    <w:p>
+      <w:pPr>
+        <w:pStyle w:val="NoSpacing"/>
+      </w:pPr>
+      <w:r>
+        <w:t>public class BaseEntity {</w:t>
+      </w:r>
+    </w:p>
+    <w:p>
+      <w:pPr>
+        <w:pStyle w:val="NoSpacing"/>
+      </w:pPr>
+    </w:p>
+    <w:p>
+      <w:pPr>
+        <w:pStyle w:val="NoSpacing"/>
+        <w:rPr>
+          <w:b/>
+          <w:bCs/>
+        </w:rPr>
+      </w:pPr>
+      <w:r>
+        <w:rPr>
+          <w:b/>
+          <w:bCs/>
+        </w:rPr>
+        <w:t>    @CreatedDate</w:t>
+      </w:r>
+    </w:p>
+    <w:p>
+      <w:pPr>
+        <w:pStyle w:val="NoSpacing"/>
+      </w:pPr>
+      <w:r>
+        <w:t>    @Column(updatable = false)</w:t>
+      </w:r>
+    </w:p>
+    <w:p>
+      <w:pPr>
+        <w:pStyle w:val="NoSpacing"/>
+      </w:pPr>
+      <w:r>
+        <w:t>    private LocalDateTime createdAt;</w:t>
+      </w:r>
+    </w:p>
+    <w:p>
+      <w:pPr>
+        <w:pStyle w:val="NoSpacing"/>
+      </w:pPr>
+    </w:p>
+    <w:p>
+      <w:pPr>
+        <w:pStyle w:val="NoSpacing"/>
+        <w:rPr>
+          <w:b/>
+          <w:bCs/>
+        </w:rPr>
+      </w:pPr>
+      <w:r>
+        <w:rPr>
+          <w:b/>
+          <w:bCs/>
+        </w:rPr>
+        <w:t>    @CreatedBy</w:t>
+      </w:r>
+    </w:p>
+    <w:p>
+      <w:pPr>
+        <w:pStyle w:val="NoSpacing"/>
+      </w:pPr>
+      <w:r>
+        <w:t>    @Column(updatable = false)</w:t>
+      </w:r>
+    </w:p>
+    <w:p>
+      <w:pPr>
+        <w:pStyle w:val="NoSpacing"/>
+      </w:pPr>
+      <w:r>
+        <w:t>    private String createdBy;</w:t>
+      </w:r>
+    </w:p>
+    <w:p>
+      <w:pPr>
+        <w:pStyle w:val="NoSpacing"/>
+      </w:pPr>
+    </w:p>
+    <w:p>
+      <w:pPr>
+        <w:pStyle w:val="NoSpacing"/>
+        <w:rPr>
+          <w:b/>
+          <w:bCs/>
+        </w:rPr>
+      </w:pPr>
+      <w:r>
+        <w:rPr>
+          <w:b/>
+          <w:bCs/>
+        </w:rPr>
+        <w:t>    @LastModifiedDate</w:t>
+      </w:r>
+    </w:p>
+    <w:p>
+      <w:pPr>
+        <w:pStyle w:val="NoSpacing"/>
+      </w:pPr>
+      <w:r>
+        <w:t>    @Column(insertable = false)</w:t>
+      </w:r>
+    </w:p>
+    <w:p>
+      <w:pPr>
+        <w:pStyle w:val="NoSpacing"/>
+      </w:pPr>
+      <w:r>
+        <w:t>    private LocalDateTime updatedAt;</w:t>
+      </w:r>
+    </w:p>
+    <w:p>
+      <w:pPr>
+        <w:pStyle w:val="NoSpacing"/>
+      </w:pPr>
+    </w:p>
+    <w:p>
+      <w:pPr>
+        <w:pStyle w:val="NoSpacing"/>
+        <w:rPr>
+          <w:b/>
+          <w:bCs/>
+        </w:rPr>
+      </w:pPr>
+      <w:r>
+        <w:rPr>
+          <w:b/>
+          <w:bCs/>
+        </w:rPr>
+        <w:t>    @LastModifiedBy</w:t>
+      </w:r>
+    </w:p>
+    <w:p>
+      <w:pPr>
+        <w:pStyle w:val="NoSpacing"/>
+      </w:pPr>
+      <w:r>
+        <w:t>    @Column(insertable = false)</w:t>
+      </w:r>
+    </w:p>
+    <w:p>
+      <w:pPr>
+        <w:pStyle w:val="NoSpacing"/>
+      </w:pPr>
+      <w:r>
+        <w:t>    private String updatedBy;</w:t>
+      </w:r>
+    </w:p>
+    <w:p>
+      <w:pPr>
+        <w:pStyle w:val="NoSpacing"/>
+      </w:pPr>
+      <w:r>
+        <w:t>}</w:t>
+      </w:r>
+    </w:p>
+    <w:p>
+      <w:pPr>
+        <w:pStyle w:val="NoSpacing"/>
+      </w:pPr>
+    </w:p>
+    <w:p>
+      <w:pPr>
+        <w:pStyle w:val="NoSpacing"/>
+      </w:pPr>
+    </w:p>
+    <w:p>
+      <w:pPr>
+        <w:pStyle w:val="NoSpacing"/>
+      </w:pPr>
+      <w:r>
+        <w:t>package com.eazybytes.accounts;</w:t>
+      </w:r>
+    </w:p>
+    <w:p>
+      <w:pPr>
+        <w:pStyle w:val="NoSpacing"/>
+      </w:pPr>
+      <w:r>
+        <w:t>import org.springframework.data.jpa.repository.config.EnableJpaAuditing;</w:t>
+      </w:r>
+    </w:p>
+    <w:p>
+      <w:pPr>
+        <w:pStyle w:val="NoSpacing"/>
+      </w:pPr>
+      <w:r>
+        <w:t>@SpringBootApplication</w:t>
+      </w:r>
+    </w:p>
+    <w:p>
+      <w:pPr>
+        <w:pStyle w:val="NoSpacing"/>
+      </w:pPr>
+      <w:r>
+        <w:t>@EnableJpaAuditing(auditorAwareRef = "auditAwareImpl")</w:t>
+      </w:r>
+    </w:p>
+    <w:p>
+      <w:pPr>
+        <w:pStyle w:val="NoSpacing"/>
+      </w:pPr>
+      <w:r>
+        <w:t>public class AccountsApplication {</w:t>
+      </w:r>
+    </w:p>
+    <w:p>
+      <w:pPr>
+        <w:pStyle w:val="NoSpacing"/>
+      </w:pPr>
+      <w:r>
+        <w:t>    public static void main(String[] args) {</w:t>
+      </w:r>
+    </w:p>
+    <w:p>
+      <w:pPr>
+        <w:pStyle w:val="NoSpacing"/>
+      </w:pPr>
+      <w:r>
+        <w:t>        SpringApplication.run(AccountsApplication.class, args);</w:t>
+      </w:r>
+    </w:p>
+    <w:p>
+      <w:pPr>
+        <w:pStyle w:val="NoSpacing"/>
+      </w:pPr>
+      <w:r>
+        <w:t>    }</w:t>
+      </w:r>
+    </w:p>
+    <w:p>
+      <w:pPr>
+        <w:pStyle w:val="NoSpacing"/>
+      </w:pPr>
+    </w:p>
+    <w:p>
+      <w:pPr>
+        <w:pStyle w:val="NoSpacing"/>
+      </w:pPr>
+      <w:r>
+        <w:t>}</w:t>
+      </w:r>
+    </w:p>
+    <w:p>
+      <w:pPr>
+        <w:pStyle w:val="NoSpacing"/>
+      </w:pPr>
+      <w:r>
+        <w:lastRenderedPageBreak/>
+        <w:t>package com.eazybytes.accounts.audit;</w:t>
+      </w:r>
+    </w:p>
+    <w:p>
+      <w:pPr>
+        <w:pStyle w:val="NoSpacing"/>
+      </w:pPr>
+    </w:p>
+    <w:p>
+      <w:pPr>
+        <w:pStyle w:val="NoSpacing"/>
+      </w:pPr>
+      <w:r>
+        <w:t>import org.springframework.data.domain.AuditorAware;</w:t>
+      </w:r>
+    </w:p>
+    <w:p>
+      <w:pPr>
+        <w:pStyle w:val="NoSpacing"/>
+      </w:pPr>
+      <w:r>
+        <w:t>import org.springframework.stereotype.Component;</w:t>
+      </w:r>
+    </w:p>
+    <w:p>
+      <w:pPr>
+        <w:pStyle w:val="NoSpacing"/>
+      </w:pPr>
+    </w:p>
+    <w:p>
+      <w:pPr>
+        <w:pStyle w:val="NoSpacing"/>
+      </w:pPr>
+      <w:r>
+        <w:t>@Component("auditAwareImpl")</w:t>
+      </w:r>
+    </w:p>
+    <w:p>
+      <w:pPr>
+        <w:pStyle w:val="NoSpacing"/>
+      </w:pPr>
+      <w:r>
+        <w:t>public class AuditAwareImpl implements AuditorAware&lt;String&gt; {</w:t>
+      </w:r>
+    </w:p>
+    <w:p>
+      <w:pPr>
+        <w:pStyle w:val="NoSpacing"/>
+      </w:pPr>
+    </w:p>
+    <w:p>
+      <w:pPr>
+        <w:pStyle w:val="NoSpacing"/>
+      </w:pPr>
+      <w:r>
+        <w:t>    @Override</w:t>
+      </w:r>
+    </w:p>
+    <w:p>
+      <w:pPr>
+        <w:pStyle w:val="NoSpacing"/>
+      </w:pPr>
+      <w:r>
+        <w:t>    public Optional&lt;String&gt; getCurrentAuditor() {</w:t>
+      </w:r>
+    </w:p>
+    <w:p>
+      <w:pPr>
+        <w:pStyle w:val="NoSpacing"/>
+      </w:pPr>
+      <w:r>
+        <w:t>        return Optional.of("ACCOUNTS_MS");</w:t>
+      </w:r>
+    </w:p>
+    <w:p>
+      <w:pPr>
+        <w:pStyle w:val="NoSpacing"/>
+      </w:pPr>
+      <w:r>
+        <w:t>    }</w:t>
+      </w:r>
+    </w:p>
+    <w:p>
+      <w:pPr>
+        <w:pStyle w:val="NoSpacing"/>
+      </w:pPr>
+      <w:r>
+        <w:t xml:space="preserve">    </w:t>
+      </w:r>
+    </w:p>
+    <w:p>
+      <w:pPr>
+        <w:pStyle w:val="NoSpacing"/>
+      </w:pPr>
+      <w:r>
+        <w:t>}</w:t>
+      </w:r>
+    </w:p>
+    <w:p>
+      <w:pPr>
+        <w:pStyle w:val="NoSpacing"/>
+        <w:rPr>
+          <w:lang w:val="en-US"/>
+        </w:rPr>
+      </w:pPr>
+    </w:p>
+    <w:p>
+      <w:pPr>
+        <w:pStyle w:val="NoSpacing"/>
+        <w:rPr>
+          <w:lang w:val="en-US"/>
+        </w:rPr>
+      </w:pPr>
+      <w:r>
+        <w:rPr>
+          <w:lang w:val="en-US"/>
+        </w:rPr>
+        <w:t xml:space="preserve">Execute Create and Update endpoints: </w:t>
+      </w:r>
+      <w:r>
+        <w:rPr>
+          <w:lang w:val="en-US"/>
+        </w:rPr>
+        <w:br/>
+      </w:r>
+      <w:r>
+        <w:rPr>
+          <w:lang w:val="en-US"/>
+        </w:rPr>
+        <w:drawing>
+          <wp:inline distT="0" distB="0" distL="0" distR="0" wp14:anchorId="3E487AED" wp14:editId="615D08AB">
+            <wp:extent cx="5731510" cy="448310"/>
+            <wp:effectExtent l="0" t="0" r="2540" b="8890"/>
+            <wp:docPr id="20389006" name="Picture 1"/>
+            <wp:cNvGraphicFramePr>
+              <a:graphicFrameLocks xmlns:a="http://schemas.openxmlformats.org/drawingml/2006/main" noChangeAspect="1"/>
+            </wp:cNvGraphicFramePr>
+            <a:graphic xmlns:a="http://schemas.openxmlformats.org/drawingml/2006/main">
+              <a:graphicData uri="http://schemas.openxmlformats.org/drawingml/2006/picture">
+                <pic:pic xmlns:pic="http://schemas.openxmlformats.org/drawingml/2006/picture">
+                  <pic:nvPicPr>
+                    <pic:cNvPr id="20389006" name=""/>
+                    <pic:cNvPicPr/>
+                  </pic:nvPicPr>
+                  <pic:blipFill>
+                    <a:blip r:embed="rId16"/>
+                    <a:stretch>
+                      <a:fillRect/>
+                    </a:stretch>
+                  </pic:blipFill>
+                  <pic:spPr>
+                    <a:xfrm>
+                      <a:off x="0" y="0"/>
+                      <a:ext cx="5731510" cy="448310"/>
+                    </a:xfrm>
+                    <a:prstGeom prst="rect">
+                      <a:avLst/>
+                    </a:prstGeom>
+                  </pic:spPr>
+                </pic:pic>
+              </a:graphicData>
+            </a:graphic>
+          </wp:inline>
+        </w:drawing>
+      </w:r>
+    </w:p>
+    <w:p>
+      <w:pPr>
+        <w:pStyle w:val="NoSpacing"/>
+        <w:rPr>
+          <w:lang w:val="en-US"/>
+        </w:rPr>
+      </w:pPr>
+    </w:p>
+    <w:p>
+      <w:pPr>
+        <w:pStyle w:val="NoSpacing"/>
+        <w:rPr>
+          <w:lang w:val="en-US"/>
+        </w:rPr>
+      </w:pPr>
+      <w:r>
+        <w:rPr>
+          <w:lang w:val="en-US"/>
+        </w:rPr>
+        <w:drawing>
+          <wp:inline distT="0" distB="0" distL="0" distR="0" wp14:anchorId="5A603FC4" wp14:editId="0CF20B9E">
+            <wp:extent cx="5731510" cy="472440"/>
+            <wp:effectExtent l="0" t="0" r="2540" b="3810"/>
+            <wp:docPr id="2136860794" name="Picture 1"/>
+            <wp:cNvGraphicFramePr>
+              <a:graphicFrameLocks xmlns:a="http://schemas.openxmlformats.org/drawingml/2006/main" noChangeAspect="1"/>
+            </wp:cNvGraphicFramePr>
+            <a:graphic xmlns:a="http://schemas.openxmlformats.org/drawingml/2006/main">
+              <a:graphicData uri="http://schemas.openxmlformats.org/drawingml/2006/picture">
+                <pic:pic xmlns:pic="http://schemas.openxmlformats.org/drawingml/2006/picture">
+                  <pic:nvPicPr>
+                    <pic:cNvPr id="2136860794" name=""/>
+                    <pic:cNvPicPr/>
+                  </pic:nvPicPr>
+                  <pic:blipFill>
+                    <a:blip r:embed="rId17"/>
+                    <a:stretch>
+                      <a:fillRect/>
+                    </a:stretch>
+                  </pic:blipFill>
+                  <pic:spPr>
+                    <a:xfrm>
+                      <a:off x="0" y="0"/>
+                      <a:ext cx="5731510" cy="472440"/>
+                    </a:xfrm>
+                    <a:prstGeom prst="rect">
+                      <a:avLst/>
+                    </a:prstGeom>
+                  </pic:spPr>
+                </pic:pic>
+              </a:graphicData>
+            </a:graphic>
+          </wp:inline>
+        </w:drawing>
+      </w:r>
     </w:p>
     <w:p>
       <w:pPr>

</xml_diff>